<commit_message>
mudanças do dia todo. eu sei, eu sei... mudei interface, funcionalidades, adicionei IA no final, tirei coisa... uma bagunça
</commit_message>
<xml_diff>
--- a/arquivos_gerados/contrarrazoes_respe.docx
+++ b/arquivos_gerados/contrarrazoes_respe.docx
@@ -4,49 +4,41 @@
   <w:body>
     <w:p>
       <w:r>
-        <w:t>EXCELENTÍSSIMO SENHOR DESEMBARGADOR VICE-PRESIDENTE DO EGRÉGIO TRIBUNAL DE JUSTIÇA DO ESTADO DE GOIÁS</w:t>
+        <w:t>EXCELENTÍSSIMO SENHOR DESEMBARGADOR VICE-PRESIDENTE DO TRIBUNAL DE JUSTIÇA DO ESTADO DE GOIÁS</w:t>
       </w:r>
     </w:p>
     <w:p>
       <w:r>
-        <w:t>CONTRARRAZÕES Nº {{NUMERO_CONTRARRAZOES}}/{{ANO_ATUAL}}</w:t>
+        <w:t>Contrarrazões nº {{NUMERO_CONTRARRAZOES}}/{{ANO_ATUAL}}</w:t>
         <w:br/>
-        <w:t>Recurso Especial nos Embargos de Declaração</w:t>
+        <w:t>Recurso {{TIPO_RECURSO_MAIUSCULO}} nos {{TIPO_ACAO_ORIGINARIA}} nº 0000000-00.0000.0.00.0000</w:t>
         <w:br/>
-        <w:t>na Apelação Criminal nº 0000000-00.0000.0.00.0000</w:t>
-        <w:br/>
-        <w:t>Recorrente: Guilherme Júnior da Silva Carmo</w:t>
+        <w:t>Recorrente: GUILHERME JÚNIOR DA SILVA CAMARGO</w:t>
         <w:br/>
         <w:t>Recorrido: Ministério Público do Estado de Goiás</w:t>
       </w:r>
     </w:p>
     <w:p>
       <w:r>
-        <w:t>O Ministério Público do Estado de Goiás, por intermédio deste {{NOME_NUCLEO}}, vem apresentar suas</w:t>
+        <w:t>O Ministério Público do Estado de Goiás, por meio deste {{NOME_NUCLEO_OU_PROMOTORIA}}, vem apresentar suas</w:t>
+        <w:br/>
+        <w:t>CONTRARRAZÕES AO RECURSO {{TIPO_RECURSO_MAIUSCULO}}</w:t>
+        <w:br/>
+        <w:t>interposto por GUILHERME JÚNIOR DA SILVA CAMARGO, com fundamento no artigo 1.030 do Código de Processo Civil c/c o artigo 3º do Código de Processo Penal, requerendo que sejam recebidas e regularmente processadas, conforme adiante aduzido.</w:t>
       </w:r>
     </w:p>
     <w:p>
       <w:r>
-        <w:t>CONTRARRAZÕES AO RECURSO ESPECIAL</w:t>
-      </w:r>
-    </w:p>
-    <w:p>
-      <w:r>
-        <w:t>interposto por Guilherme Júnior da Silva Carmo, com fundamento no artigo 1.030 do Código de Processo Civil c/c o artigo 3º do Código de Processo Penal, requerendo que sejam recebidas e regularmente processadas, conforme adiante aduzido.</w:t>
-      </w:r>
-    </w:p>
-    <w:p>
-      <w:r>
-        <w:t>Goiânia, 12 de May de 2025.</w:t>
+        <w:t>Goiânia, 13 de May de 2025.</w:t>
       </w:r>
     </w:p>
     <w:p>
       <w:r>
         <w:t>Fulano de Tal</w:t>
         <w:br/>
-        <w:t xml:space="preserve">Promotor de Justiça em auxílio  </w:t>
+        <w:t>Promotor(a) de Justiça {{COMPLEMENTO_CARGO_PROMOTOR}}</w:t>
         <w:br/>
-        <w:t>(por delegação do Procurador-Geral de Justiça – Portaria nº {{NUM_PORTARIA}})</w:t>
+        <w:t>{{INFO_DELEGACAO_PROMOTOR}}</w:t>
       </w:r>
     </w:p>
     <w:p>
@@ -56,42 +48,22 @@
     </w:p>
     <w:p>
       <w:r>
-        <w:t>## CONTRARRAZÕES AO RECURSO ESPECIAL</w:t>
+        <w:t>CONTRARRAZÕES AO RECURSO {{TIPO_RECURSO_MAIUSCULO}}</w:t>
       </w:r>
     </w:p>
     <w:p>
       <w:r>
-        <w:t>COLENDO SUPERIOR TRIBUNAL DE JUSTIÇA,</w:t>
+        <w:t>{{SAUDACAO_TRIBUNAL_SUPERIOR}},</w:t>
       </w:r>
     </w:p>
     <w:p>
       <w:r>
-        <w:t>Guilherme Júnior da Silva Carmo, nos autos anteriormente mencionados, inconformado com os v. Acórdãos proferidos nos eventos {{NUM_EVENTOS}}, interpôs RECURSO ESPECIAL, com fundamento no artigo 105, inciso III, alínea “a”, da Constituição da República.</w:t>
+        <w:t>GUILHERME JÚNIOR DA SILVA CAMARGO, já qualificado(a) nos autos em epígrafe, inconformado(a) com o v. Acórdão proferido no(s) evento(s) n.º {{NUM_EVENTOS_ACORDAOS}}, interpôs o presente Recurso {{TIPO_RECURSO_MAIUSCULO}}, com fundamento no artigo {{ARTIGO_FUNDAMENTO_RECURSO}}.</w:t>
       </w:r>
     </w:p>
     <w:p>
       <w:r>
-        <w:t>Relatório</w:t>
-      </w:r>
-    </w:p>
-    <w:p>
-      <w:r>
-        <w:t>Trata-se de recurso especial interposto contra acórdãos proferidos nos autos da apelação criminal nº 0119841-30.2017.8.09.0175, de relatoria do Desembargador Adriano Roberto Linhares Camargos e julgado pela Quarta Câmara Criminal do Tribunal de Justiça do Estado de Goiás.  O recorrente é Guilherme Júnior da Silva Carmo e o recorrido é o Ministério Público do Estado de Goiás.</w:t>
-      </w:r>
-    </w:p>
-    <w:p>
-      <w:r>
-        <w:t>Nos autos anteriormente mencionados, o Ministério Público do Estado de Goiás ofereceu denúncia contra Guilherme Júnior da Silva Carmo, imputando-lhe a prática do crime tipificado no artigo 180, §§ 1º e 2º, do Código Penal.  A sentença julgou procedente a denúncia, condenando o recorrente à pena privativa de liberdade de 4 (quatro) anos e 1 (um) mês de reclusão, além de 58 (cinquenta e oito) dias-multa, em regime inicial semiaberto.</w:t>
-      </w:r>
-    </w:p>
-    <w:p>
-      <w:r>
-        <w:t>Inconformada, a Defensoria Pública interpôs recurso de apelação, requerendo, no que interessa ao presente recurso, a absolvição por insuficiência de provas, alegando a ilicitude da busca domiciliar e pleiteando o desentranhamento das provas obtidas em decorrência desta, com fundamento no artigo 157 do Código de Processo Penal; subsidiariamente, requereu a desclassificação para o artigo 180, caput, e, sucessivamente, para o artigo 180, § 3º, ambos do Código Penal. O Tribunal de Justiça do Estado de Goiás negou provimento ao recurso de apelação (movimentação nº 193).  Após, foram opostos embargos de declaração para fins de prequestionamento (movimentação nº 199), os quais foram rejeitados (movimentação nº 217).</w:t>
-      </w:r>
-    </w:p>
-    <w:p>
-      <w:r>
-        <w:t>Com fundamento no artigo 105, III, a, da Constituição da República, a Defensoria Pública interpôs o presente recurso especial, alegando violação dos artigos 157, caput e § 1º, do Código de Processo Penal e do artigo 180, caput, e §§ 1º e 3º, do Código Penal.</w:t>
+        <w:t>{{RESUMO_PARA_A_PECA}}</w:t>
       </w:r>
     </w:p>
     <w:p>
@@ -101,79 +73,81 @@
     </w:p>
     <w:p>
       <w:r>
-        <w:t>É o sucinto relatório.</w:t>
+        <w:t>DO MÉRITO RECURSAL</w:t>
       </w:r>
     </w:p>
     <w:p>
       <w:r>
-        <w:t>## 1. DO MÉRITO RECURSAL</w:t>
+        <w:t>- Ausência de prequestionamento da matéria relativa à violação de domicílio</w:t>
       </w:r>
     </w:p>
     <w:p>
       <w:r>
-        <w:t>- Ilegitimidade da busca domiciliar não configurada, ante fundada suspeita.</w:t>
+        <w:t>- Incidência da Súmula 7 do STJ quanto à análise da ilicitude da prova</w:t>
       </w:r>
     </w:p>
     <w:p>
       <w:r>
-        <w:t>- Provas obtidas durante a busca domiciliar não são ilícitas por derivação.</w:t>
+        <w:t>- Inexistência de flagrante ilegalidade na busca domiciliar</w:t>
       </w:r>
     </w:p>
     <w:p>
       <w:r>
-        <w:t>- Ação penal fundamentada em provas lícitas e suficientes para a condenação.</w:t>
+        <w:t>- Decisão em consonância com a jurisprudência do STJ sobre busca domiciliar e fundada suspeita</w:t>
       </w:r>
     </w:p>
     <w:p>
       <w:r>
-        <w:t>- Anúncio em site de vendas caracteriza atividade comercial, configurando receptação qualificada.</w:t>
+        <w:t>- Incidência da Súmula 7 do STJ quanto à análise da atividade comercial</w:t>
       </w:r>
     </w:p>
     <w:p>
       <w:r>
-        <w:t>- Há prova robusta da ciência da origem ilícita do bem pelo recorrente.</w:t>
+        <w:t>- Reexame de matéria fático-probatória para afastar a receptação qualificada</w:t>
       </w:r>
     </w:p>
     <w:p>
       <w:r>
-        <w:t>- Ausência de demonstração da habitualidade na atividade comercial do recorrente não afasta a qualificadora.</w:t>
+        <w:t>- Inexistência de divergência jurisprudencial apta a ensejar o recurso especial</w:t>
       </w:r>
     </w:p>
     <w:p>
       <w:r>
-        <w:t>- O Tribunal de origem não incorreu em violação do art. 180, §3º, do CP.</w:t>
+        <w:t>- Incidência da Súmula 7 do STJ quanto ao conhecimento da origem ilícita do bem</w:t>
       </w:r>
     </w:p>
     <w:p>
       <w:r>
-        <w:t>- Recurso manifestamente protelatório.</w:t>
+        <w:t>- Mérito: Validade da prova da materialidade e autoria do crime de receptação</w:t>
       </w:r>
     </w:p>
     <w:p>
       <w:r>
-        <w:t>- Mérito: Manutenção da condenação por seus próprios fundamentos.</w:t>
+        <w:t>- Mérito: Suficiência de indícios para configurar o dolo na receptação</w:t>
       </w:r>
     </w:p>
     <w:p>
       <w:r>
-        <w:t>## 2. CONCLUSÃO</w:t>
+        <w:t>DA CONCLUSÃO</w:t>
       </w:r>
     </w:p>
     <w:p>
       <w:r>
-        <w:t>Diante do exposto, requer-se o **não conhecimento** ou, caso conhecido, o **desprovimento** do Recurso Especial, mantendo-se incólume o v. acórdão recorrido por seus próprios e jurídicos fundamentos.</w:t>
+        <w:t>Ex positis, o Ministério Público do Estado de Goiás requer o não conhecimento do presente recurso e, caso conhecido, o seu total desprovimento, mantendo-se integralmente o v. acórdão recorrido por seus próprios e jurídicos fundamentos.</w:t>
       </w:r>
     </w:p>
     <w:p>
       <w:r>
-        <w:t>Goiânia, 12 de May de 2025.</w:t>
+        <w:t>Goiânia, {{DATA_ATUAL_ASSINATURA}}.</w:t>
       </w:r>
     </w:p>
     <w:p>
       <w:r>
         <w:t>Fulano de Tal</w:t>
         <w:br/>
-        <w:t>Promotor de Justiça</w:t>
+        <w:t>Promotor(a) de Justiça {{COMPLEMENTO_CARGO_PROMOTOR}}</w:t>
+        <w:br/>
+        <w:t>{{INFO_DELEGACAO_PROMOTOR}}</w:t>
       </w:r>
     </w:p>
     <w:sectPr>

</xml_diff>

<commit_message>
removi pastas e arquivos sem utilidade
</commit_message>
<xml_diff>
--- a/arquivos_gerados/contrarrazoes_respe.docx
+++ b/arquivos_gerados/contrarrazoes_respe.docx
@@ -13,7 +13,7 @@
         <w:br/>
         <w:t>Recurso {{TIPO_RECURSO_MAIUSCULO}} nos {{TIPO_ACAO_ORIGINARIA}} nº 0000000-00.0000.0.00.0000</w:t>
         <w:br/>
-        <w:t>Recorrente: GUILHERME JÚNIOR DA SILVA CAMARGO</w:t>
+        <w:t>Recorrente: GUILHERME JÚNIOR DA SILVA CARMO</w:t>
         <w:br/>
         <w:t>Recorrido: Ministério Público do Estado de Goiás</w:t>
       </w:r>
@@ -24,12 +24,12 @@
         <w:br/>
         <w:t>CONTRARRAZÕES AO RECURSO {{TIPO_RECURSO_MAIUSCULO}}</w:t>
         <w:br/>
-        <w:t>interposto por GUILHERME JÚNIOR DA SILVA CAMARGO, com fundamento no artigo 1.030 do Código de Processo Civil c/c o artigo 3º do Código de Processo Penal, requerendo que sejam recebidas e regularmente processadas, conforme adiante aduzido.</w:t>
+        <w:t>interposto por GUILHERME JÚNIOR DA SILVA CARMO, com fundamento no artigo 1.030 do Código de Processo Civil c/c o artigo 3º do Código de Processo Penal, requerendo que sejam recebidas e regularmente processadas, conforme adiante aduzido.</w:t>
       </w:r>
     </w:p>
     <w:p>
       <w:r>
-        <w:t>Goiânia, 13 de May de 2025.</w:t>
+        <w:t>Goiânia, 14 de May de 2025.</w:t>
       </w:r>
     </w:p>
     <w:p>
@@ -58,7 +58,7 @@
     </w:p>
     <w:p>
       <w:r>
-        <w:t>GUILHERME JÚNIOR DA SILVA CAMARGO, já qualificado(a) nos autos em epígrafe, inconformado(a) com o v. Acórdão proferido no(s) evento(s) n.º {{NUM_EVENTOS_ACORDAOS}}, interpôs o presente Recurso {{TIPO_RECURSO_MAIUSCULO}}, com fundamento no artigo {{ARTIGO_FUNDAMENTO_RECURSO}}.</w:t>
+        <w:t>GUILHERME JÚNIOR DA SILVA CARMO, já qualificado(a) nos autos em epígrafe, inconformado(a) com o v. Acórdão proferido no(s) evento(s) n.º {{NUM_EVENTOS_ACORDAOS}}, interpôs o presente Recurso {{TIPO_RECURSO_MAIUSCULO}}, com fundamento no artigo {{ARTIGO_FUNDAMENTO_RECURSO}}.</w:t>
       </w:r>
     </w:p>
     <w:p>
@@ -78,52 +78,47 @@
     </w:p>
     <w:p>
       <w:r>
-        <w:t>- Ausência de prequestionamento da matéria relativa à violação de domicílio</w:t>
+        <w:t>- Ausência de prequestionamento da questão da habitualidade da atividade comercial</w:t>
       </w:r>
     </w:p>
     <w:p>
       <w:r>
-        <w:t>- Incidência da Súmula 7 do STJ quanto à análise da ilicitude da prova</w:t>
+        <w:t>- Incidência da Súmula 7 do STJ quanto à análise da prova da atividade comercial</w:t>
       </w:r>
     </w:p>
     <w:p>
       <w:r>
-        <w:t>- Inexistência de flagrante ilegalidade na busca domiciliar</w:t>
+        <w:t>- Incidência da Súmula 7 do STJ quanto à análise do dolo na receptação</w:t>
       </w:r>
     </w:p>
     <w:p>
       <w:r>
-        <w:t>- Decisão em consonância com a jurisprudência do STJ sobre busca domiciliar e fundada suspeita</w:t>
+        <w:t>- Inexistência de violação ao art. 157 do CPP: legalidade da busca domiciliar</w:t>
       </w:r>
     </w:p>
     <w:p>
       <w:r>
-        <w:t>- Incidência da Súmula 7 do STJ quanto à análise da atividade comercial</w:t>
+        <w:t>- Reexame de matéria fático-probatória (Súmula 7/STJ) quanto à ilicitude da prova</w:t>
       </w:r>
     </w:p>
     <w:p>
       <w:r>
-        <w:t>- Reexame de matéria fático-probatória para afastar a receptação qualificada</w:t>
+        <w:t>- Incidência da Súmula 284/STF por deficiência na fundamentação quanto à violação do art. 180, §3º do CP</w:t>
       </w:r>
     </w:p>
     <w:p>
       <w:r>
-        <w:t>- Inexistência de divergência jurisprudencial apta a ensejar o recurso especial</w:t>
+        <w:t>- Mérito: Suficiência de indícios para comprovar o dolo na receptação</w:t>
       </w:r>
     </w:p>
     <w:p>
       <w:r>
-        <w:t>- Incidência da Súmula 7 do STJ quanto ao conhecimento da origem ilícita do bem</w:t>
+        <w:t>- Mérito: Validade da prova obtida na busca domiciliar</w:t>
       </w:r>
     </w:p>
     <w:p>
       <w:r>
-        <w:t>- Mérito: Validade da prova da materialidade e autoria do crime de receptação</w:t>
-      </w:r>
-    </w:p>
-    <w:p>
-      <w:r>
-        <w:t>- Mérito: Suficiência de indícios para configurar o dolo na receptação</w:t>
+        <w:t>- Mérito: Atividade comercial caracterizada pela exposição à venda online</w:t>
       </w:r>
     </w:p>
     <w:p>

</xml_diff>

<commit_message>
tirei o botão de incluir na peça do modal do resumo
</commit_message>
<xml_diff>
--- a/arquivos_gerados/contrarrazoes_respe.docx
+++ b/arquivos_gerados/contrarrazoes_respe.docx
@@ -13,7 +13,7 @@
         <w:br/>
         <w:t>Recurso {{TIPO_RECURSO_MAIUSCULO}} nos {{TIPO_ACAO_ORIGINARIA}} nº 0000000-00.0000.0.00.0000</w:t>
         <w:br/>
-        <w:t>Recorrente: GUILHERME JÚNIOR DA SILVA CARMO</w:t>
+        <w:t>Recorrente: GUILHERME JÚNIOR DA SILVA CAMARGO</w:t>
         <w:br/>
         <w:t>Recorrido: Ministério Público do Estado de Goiás</w:t>
       </w:r>
@@ -24,7 +24,7 @@
         <w:br/>
         <w:t>CONTRARRAZÕES AO RECURSO {{TIPO_RECURSO_MAIUSCULO}}</w:t>
         <w:br/>
-        <w:t>interposto por GUILHERME JÚNIOR DA SILVA CARMO, com fundamento no artigo 1.030 do Código de Processo Civil c/c o artigo 3º do Código de Processo Penal, requerendo que sejam recebidas e regularmente processadas, conforme adiante aduzido.</w:t>
+        <w:t>interposto por GUILHERME JÚNIOR DA SILVA CAMARGO, com fundamento no artigo 1.030 do Código de Processo Civil c/c o artigo 3º do Código de Processo Penal, requerendo que sejam recebidas e regularmente processadas, conforme adiante aduzido.</w:t>
       </w:r>
     </w:p>
     <w:p>
@@ -58,7 +58,7 @@
     </w:p>
     <w:p>
       <w:r>
-        <w:t>GUILHERME JÚNIOR DA SILVA CARMO, já qualificado(a) nos autos em epígrafe, inconformado(a) com o v. Acórdão proferido no(s) evento(s) n.º {{NUM_EVENTOS_ACORDAOS}}, interpôs o presente Recurso {{TIPO_RECURSO_MAIUSCULO}}, com fundamento no artigo {{ARTIGO_FUNDAMENTO_RECURSO}}.</w:t>
+        <w:t>GUILHERME JÚNIOR DA SILVA CAMARGO, já qualificado(a) nos autos em epígrafe, inconformado(a) com o v. Acórdão proferido no(s) evento(s) n.º {{NUM_EVENTOS_ACORDAOS}}, interpôs o presente Recurso {{TIPO_RECURSO_MAIUSCULO}}, com fundamento no artigo {{ARTIGO_FUNDAMENTO_RECURSO}}.</w:t>
       </w:r>
     </w:p>
     <w:p>
@@ -78,52 +78,52 @@
     </w:p>
     <w:p>
       <w:r>
-        <w:t>- Ausência de prequestionamento da tese de desclassificação para receptação culposa.</w:t>
+        <w:t>- Ausência de prequestionamento da matéria relativa à receptação culposa (art. 180, § 3º, CP)</w:t>
       </w:r>
     </w:p>
     <w:p>
       <w:r>
-        <w:t>- Incidência da Súmula 7 do STJ quanto à análise da ilicitude da prova.</w:t>
+        <w:t>- Incidência da Súmula 7 do STJ quanto à análise da licitude da busca domiciliar</w:t>
       </w:r>
     </w:p>
     <w:p>
       <w:r>
-        <w:t>- Incidência da Súmula 7 do STJ quanto à análise da habitualidade da atividade comercial.</w:t>
+        <w:t>- Incidência da Súmula 7 do STJ quanto à caracterização da atividade comercial</w:t>
       </w:r>
     </w:p>
     <w:p>
       <w:r>
-        <w:t>- Inexistência de flagrante ilegalidade na busca domiciliar.</w:t>
+        <w:t>- Incidência da Súmula 7 do STJ quanto ao conhecimento da origem ilícita do bem</w:t>
       </w:r>
     </w:p>
     <w:p>
       <w:r>
-        <w:t>- Decisão recorrida em consonância com o entendimento do STJ sobre a receptação qualificada.</w:t>
+        <w:t>- Inexistência de violação ao art. 157 do CPP: legalidade da busca domiciliar com base em fundada suspeita</w:t>
       </w:r>
     </w:p>
     <w:p>
       <w:r>
-        <w:t>- Reexame de provas inviável em Recurso Especial.</w:t>
+        <w:t>- Inexistência de violação ao art. 180, § 1º, do CP: correta caracterização da atividade comercial</w:t>
       </w:r>
     </w:p>
     <w:p>
       <w:r>
-        <w:t>- Súmula 83/STJ.</w:t>
+        <w:t>- Inexistência de violação ao art. 180, caput, do CP: demonstração do dolo na conduta do agente</w:t>
       </w:r>
     </w:p>
     <w:p>
       <w:r>
-        <w:t>- Mérito: Validade da busca domiciliar diante das fundadas suspeitas.</w:t>
+        <w:t>- Prevalência do princípio do livre convencimento motivado do juiz</w:t>
       </w:r>
     </w:p>
     <w:p>
       <w:r>
-        <w:t>- Mérito: Suficiência de provas para a condenação por receptação qualificada.</w:t>
+        <w:t>- Mérito: Suficiência das provas para a condenação por receptação qualificada</w:t>
       </w:r>
     </w:p>
     <w:p>
       <w:r>
-        <w:t>- Mérito: Dolo comprovado na conduta do réu.</w:t>
+        <w:t>- Mérito: Aplicação do princípio *pas de nullité sans grief*</w:t>
       </w:r>
     </w:p>
     <w:p>

</xml_diff>